<commit_message>
voorbereiding hardware week 2
</commit_message>
<xml_diff>
--- a/drive exchange/hardware design/opgaven.docx
+++ b/drive exchange/hardware design/opgaven.docx
@@ -33,6 +33,15 @@
     </w:p>
     <w:sdt>
       <w:sdtPr>
+        <w:rPr>
+          <w:rFonts w:asciiTheme="minorHAnsi" w:eastAsiaTheme="minorHAnsi" w:hAnsiTheme="minorHAnsi" w:cstheme="minorBidi"/>
+          <w:color w:val="auto"/>
+          <w:kern w:val="2"/>
+          <w:sz w:val="24"/>
+          <w:szCs w:val="24"/>
+          <w:lang w:eastAsia="en-US"/>
+          <w14:ligatures w14:val="standardContextual"/>
+        </w:rPr>
         <w:id w:val="1005329745"/>
         <w:docPartObj>
           <w:docPartGallery w:val="Table of Contents"/>
@@ -41,15 +50,8 @@
       </w:sdtPr>
       <w:sdtEndPr>
         <w:rPr>
-          <w:rFonts w:asciiTheme="minorHAnsi" w:eastAsiaTheme="minorHAnsi" w:hAnsiTheme="minorHAnsi" w:cstheme="minorBidi"/>
           <w:b/>
           <w:bCs/>
-          <w:color w:val="auto"/>
-          <w:kern w:val="2"/>
-          <w:sz w:val="24"/>
-          <w:szCs w:val="24"/>
-          <w:lang w:eastAsia="en-US"/>
-          <w14:ligatures w14:val="standardContextual"/>
         </w:rPr>
       </w:sdtEndPr>
       <w:sdtContent>
@@ -478,15 +480,7 @@
         </w:numPr>
       </w:pPr>
       <w:r>
-        <w:t>Er zitten “</w:t>
-      </w:r>
-      <w:proofErr w:type="spellStart"/>
-      <w:r>
-        <w:t>brushes</w:t>
-      </w:r>
-      <w:proofErr w:type="spellEnd"/>
-      <w:r>
-        <w:t>” in die er voor zorgen dat de stroom richting telkens veranderd zodat de motor kan blijven draaien</w:t>
+        <w:t>Er zitten “brushes” in die er voor zorgen dat de stroom richting telkens veranderd zodat de motor kan blijven draaien</w:t>
       </w:r>
     </w:p>
     <w:p>
@@ -557,31 +551,7 @@
         </w:numPr>
       </w:pPr>
       <w:r>
-        <w:t xml:space="preserve">Bij een belaste motor is de draaisnelheid lager en de </w:t>
-      </w:r>
-      <w:proofErr w:type="spellStart"/>
-      <w:r>
-        <w:t>torque</w:t>
-      </w:r>
-      <w:proofErr w:type="spellEnd"/>
-      <w:r>
-        <w:t xml:space="preserve"> hoger. Bij een onbelast motor is de </w:t>
-      </w:r>
-      <w:proofErr w:type="spellStart"/>
-      <w:r>
-        <w:t>draaisnelhei</w:t>
-      </w:r>
-      <w:proofErr w:type="spellEnd"/>
-      <w:r>
-        <w:t xml:space="preserve"> hoger en de </w:t>
-      </w:r>
-      <w:proofErr w:type="spellStart"/>
-      <w:r>
-        <w:t>torque</w:t>
-      </w:r>
-      <w:proofErr w:type="spellEnd"/>
-      <w:r>
-        <w:t xml:space="preserve"> lager</w:t>
+        <w:t>Bij een belaste motor is de draaisnelheid lager en de torque hoger. Bij een onbelast motor is de draaisnelhei hoger en de torque lager</w:t>
       </w:r>
       <w:r>
         <w:tab/>
@@ -596,15 +566,7 @@
         </w:numPr>
       </w:pPr>
       <w:r>
-        <w:t xml:space="preserve">Bij 90% want daar is de </w:t>
-      </w:r>
-      <w:proofErr w:type="spellStart"/>
-      <w:r>
-        <w:t>efficientie</w:t>
-      </w:r>
-      <w:proofErr w:type="spellEnd"/>
-      <w:r>
-        <w:t xml:space="preserve"> het hoogst</w:t>
+        <w:t>Bij 90% want daar is de efficientie het hoogst</w:t>
       </w:r>
     </w:p>
     <w:tbl>
@@ -657,11 +619,9 @@
               <w:pStyle w:val="Lijstalinea"/>
               <w:ind w:left="0"/>
             </w:pPr>
-            <w:proofErr w:type="spellStart"/>
             <w:r>
               <w:t>Igarashi</w:t>
             </w:r>
-            <w:proofErr w:type="spellEnd"/>
           </w:p>
         </w:tc>
         <w:tc>
@@ -673,11 +633,9 @@
               <w:pStyle w:val="Lijstalinea"/>
               <w:ind w:left="0"/>
             </w:pPr>
-            <w:proofErr w:type="spellStart"/>
             <w:r>
               <w:t>Motraxx</w:t>
             </w:r>
-            <w:proofErr w:type="spellEnd"/>
           </w:p>
         </w:tc>
         <w:tc>
@@ -703,11 +661,9 @@
               <w:pStyle w:val="Lijstalinea"/>
               <w:ind w:left="0"/>
             </w:pPr>
-            <w:proofErr w:type="spellStart"/>
             <w:r>
               <w:t>Modelcraft</w:t>
             </w:r>
-            <w:proofErr w:type="spellEnd"/>
           </w:p>
         </w:tc>
       </w:tr>
@@ -807,13 +763,8 @@
               <w:pStyle w:val="Lijstalinea"/>
               <w:ind w:left="0"/>
             </w:pPr>
-            <w:proofErr w:type="spellStart"/>
-            <w:r>
-              <w:t>Torque</w:t>
-            </w:r>
-            <w:proofErr w:type="spellEnd"/>
-            <w:r>
-              <w:t xml:space="preserve"> (draaimoment)</w:t>
+            <w:r>
+              <w:t>Torque (draaimoment)</w:t>
             </w:r>
           </w:p>
         </w:tc>
@@ -826,14 +777,12 @@
               <w:pStyle w:val="Lijstalinea"/>
               <w:ind w:left="0"/>
             </w:pPr>
-            <w:proofErr w:type="spellStart"/>
             <w:r>
               <w:t>Nm</w:t>
             </w:r>
             <w:r>
               <w:t>m</w:t>
             </w:r>
-            <w:proofErr w:type="spellEnd"/>
           </w:p>
         </w:tc>
         <w:tc>
@@ -921,13 +870,8 @@
               <w:pStyle w:val="Lijstalinea"/>
               <w:ind w:left="0"/>
             </w:pPr>
-            <w:proofErr w:type="spellStart"/>
-            <w:r>
-              <w:t>omw</w:t>
-            </w:r>
-            <w:proofErr w:type="spellEnd"/>
-            <w:r>
-              <w:t>/min</w:t>
+            <w:r>
+              <w:t>omw/min</w:t>
             </w:r>
           </w:p>
         </w:tc>
@@ -1200,23 +1144,7 @@
         </w:numPr>
       </w:pPr>
       <w:r>
-        <w:t xml:space="preserve">Ja de </w:t>
-      </w:r>
-      <w:proofErr w:type="spellStart"/>
-      <w:r>
-        <w:t>modelcraft</w:t>
-      </w:r>
-      <w:proofErr w:type="spellEnd"/>
-      <w:r>
-        <w:t xml:space="preserve"> is aanzienlijk sterker dan de rest. Ik had verwacht dat de </w:t>
-      </w:r>
-      <w:proofErr w:type="spellStart"/>
-      <w:r>
-        <w:t>igarashi</w:t>
-      </w:r>
-      <w:proofErr w:type="spellEnd"/>
-      <w:r>
-        <w:t xml:space="preserve"> het sterkste zou zijn</w:t>
+        <w:t>Ja de modelcraft is aanzienlijk sterker dan de rest. Ik had verwacht dat de igarashi het sterkste zou zijn</w:t>
       </w:r>
     </w:p>
     <w:p>
@@ -1343,7 +1271,7 @@
           <w:noProof/>
         </w:rPr>
         <w:drawing>
-          <wp:inline distT="0" distB="0" distL="0" distR="0" wp14:anchorId="624F3435" wp14:editId="234896CB">
+          <wp:inline distT="0" distB="0" distL="0" distR="0" wp14:anchorId="624F3435" wp14:editId="4F93E060">
             <wp:extent cx="5760720" cy="7680960"/>
             <wp:effectExtent l="0" t="0" r="0" b="0"/>
             <wp:docPr id="355667311" name="Picture 2" descr="A screen with a graph on it&#10;&#10;Description automatically generated"/>
@@ -1450,15 +1378,7 @@
       </w:pPr>
       <w:r>
         <w:lastRenderedPageBreak/>
-        <w:t xml:space="preserve">Wij moeten rekening gaan houden met de spanning die de motor “terug levert” om te voorkomen dat de microcontroller naar de </w:t>
-      </w:r>
-      <w:proofErr w:type="spellStart"/>
-      <w:r>
-        <w:t>galemiezen</w:t>
-      </w:r>
-      <w:proofErr w:type="spellEnd"/>
-      <w:r>
-        <w:t xml:space="preserve"> gaat.</w:t>
+        <w:t>Wij moeten rekening gaan houden met de spanning die de motor “terug levert” om te voorkomen dat de microcontroller naar de galemiezen gaat.</w:t>
       </w:r>
     </w:p>
     <w:p>
@@ -1480,7 +1400,7 @@
           <w:noProof/>
         </w:rPr>
         <w:drawing>
-          <wp:inline distT="0" distB="0" distL="0" distR="0" wp14:anchorId="289AB179" wp14:editId="05FF03FC">
+          <wp:inline distT="0" distB="0" distL="0" distR="0" wp14:anchorId="289AB179" wp14:editId="079739DF">
             <wp:extent cx="5760720" cy="4320540"/>
             <wp:effectExtent l="0" t="0" r="0" b="3810"/>
             <wp:docPr id="666535035" name="Picture 3" descr="A close-up of a digital oscilloscope&#10;&#10;Description automatically generated"/>
@@ -1630,15 +1550,7 @@
         </w:numPr>
       </w:pPr>
       <w:r>
-        <w:t xml:space="preserve">232 omwentelingen per minuut (32hz volgens de </w:t>
-      </w:r>
-      <w:proofErr w:type="spellStart"/>
-      <w:r>
-        <w:t>osciloscoop</w:t>
-      </w:r>
-      <w:proofErr w:type="spellEnd"/>
-      <w:r>
-        <w:t>)</w:t>
+        <w:t>232 omwentelingen per minuut (32hz volgens de osciloscoop)</w:t>
       </w:r>
     </w:p>
     <w:p>
@@ -1686,15 +1598,7 @@
         </w:numPr>
       </w:pPr>
       <w:r>
-        <w:t xml:space="preserve">Vanaf de </w:t>
-      </w:r>
-      <w:proofErr w:type="spellStart"/>
-      <w:r>
-        <w:t>zenerspanning</w:t>
-      </w:r>
-      <w:proofErr w:type="spellEnd"/>
-      <w:r>
-        <w:t xml:space="preserve"> laat hij alle spanning door</w:t>
+        <w:t>Vanaf de zenerspanning laat hij alle spanning door</w:t>
       </w:r>
       <w:r>
         <w:t xml:space="preserve"> maar dan ook in beide stroom richtingen</w:t>
@@ -1762,7 +1666,7 @@
           <w:noProof/>
         </w:rPr>
         <w:drawing>
-          <wp:inline distT="0" distB="0" distL="0" distR="0" wp14:anchorId="67AEC3AC" wp14:editId="28CE1B6E">
+          <wp:inline distT="0" distB="0" distL="0" distR="0" wp14:anchorId="67AEC3AC" wp14:editId="765A7714">
             <wp:extent cx="5760720" cy="4320540"/>
             <wp:effectExtent l="0" t="0" r="0" b="3810"/>
             <wp:docPr id="1791323070" name="Picture 4" descr="A close-up of a monitor&#10;&#10;Description automatically generated"/>
@@ -1841,6 +1745,875 @@
           <w:numId w:val="3"/>
         </w:numPr>
       </w:pPr>
+      <w:r>
+        <w:t xml:space="preserve"> </w:t>
+      </w:r>
+    </w:p>
+    <w:p>
+      <w:pPr>
+        <w:pStyle w:val="Lijstalinea"/>
+        <w:numPr>
+          <w:ilvl w:val="1"/>
+          <w:numId w:val="3"/>
+        </w:numPr>
+      </w:pPr>
+      <w:r>
+        <w:rPr>
+          <w:noProof/>
+        </w:rPr>
+        <mc:AlternateContent>
+          <mc:Choice Requires="wpi">
+            <w:drawing>
+              <wp:anchor distT="0" distB="0" distL="114300" distR="114300" simplePos="0" relativeHeight="251668480" behindDoc="0" locked="0" layoutInCell="1" allowOverlap="1" wp14:anchorId="15C8F287" wp14:editId="1F4A6340">
+                <wp:simplePos x="0" y="0"/>
+                <wp:positionH relativeFrom="column">
+                  <wp:posOffset>1442720</wp:posOffset>
+                </wp:positionH>
+                <wp:positionV relativeFrom="paragraph">
+                  <wp:posOffset>-57150</wp:posOffset>
+                </wp:positionV>
+                <wp:extent cx="216560" cy="635000"/>
+                <wp:effectExtent l="38100" t="38100" r="0" b="50800"/>
+                <wp:wrapNone/>
+                <wp:docPr id="402104166" name="Inkt 10"/>
+                <wp:cNvGraphicFramePr/>
+                <a:graphic xmlns:a="http://schemas.openxmlformats.org/drawingml/2006/main">
+                  <a:graphicData uri="http://schemas.microsoft.com/office/word/2010/wordprocessingInk">
+                    <w14:contentPart bwMode="auto" r:id="rId10">
+                      <w14:nvContentPartPr>
+                        <w14:cNvContentPartPr/>
+                      </w14:nvContentPartPr>
+                      <w14:xfrm>
+                        <a:off x="0" y="0"/>
+                        <a:ext cx="216560" cy="635000"/>
+                      </w14:xfrm>
+                    </w14:contentPart>
+                  </a:graphicData>
+                </a:graphic>
+              </wp:anchor>
+            </w:drawing>
+          </mc:Choice>
+          <mc:Fallback>
+            <w:pict>
+              <v:shapetype w14:anchorId="68EC625A" id="_x0000_t75" coordsize="21600,21600" o:spt="75" o:preferrelative="t" path="m@4@5l@4@11@9@11@9@5xe" filled="f" stroked="f">
+                <v:stroke joinstyle="miter"/>
+                <v:formulas>
+                  <v:f eqn="if lineDrawn pixelLineWidth 0"/>
+                  <v:f eqn="sum @0 1 0"/>
+                  <v:f eqn="sum 0 0 @1"/>
+                  <v:f eqn="prod @2 1 2"/>
+                  <v:f eqn="prod @3 21600 pixelWidth"/>
+                  <v:f eqn="prod @3 21600 pixelHeight"/>
+                  <v:f eqn="sum @0 0 1"/>
+                  <v:f eqn="prod @6 1 2"/>
+                  <v:f eqn="prod @7 21600 pixelWidth"/>
+                  <v:f eqn="sum @8 21600 0"/>
+                  <v:f eqn="prod @7 21600 pixelHeight"/>
+                  <v:f eqn="sum @10 21600 0"/>
+                </v:formulas>
+                <v:path o:extrusionok="f" gradientshapeok="t" o:connecttype="rect"/>
+                <o:lock v:ext="edit" aspectratio="t"/>
+              </v:shapetype>
+              <v:shape id="Inkt 10" o:spid="_x0000_s1026" type="#_x0000_t75" style="position:absolute;margin-left:113.1pt;margin-top:-5pt;width:18pt;height:50.95pt;z-index:251668480;visibility:visible;mso-wrap-style:square;mso-wrap-distance-left:9pt;mso-wrap-distance-top:0;mso-wrap-distance-right:9pt;mso-wrap-distance-bottom:0;mso-position-horizontal:absolute;mso-position-horizontal-relative:text;mso-position-vertical:absolute;mso-position-vertical-relative:text" o:gfxdata="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">
+                <v:imagedata r:id="rId11" o:title=""/>
+              </v:shape>
+            </w:pict>
+          </mc:Fallback>
+        </mc:AlternateContent>
+      </w:r>
+      <w:r>
+        <w:rPr>
+          <w:noProof/>
+        </w:rPr>
+        <mc:AlternateContent>
+          <mc:Choice Requires="wpi">
+            <w:drawing>
+              <wp:anchor distT="0" distB="0" distL="114300" distR="114300" simplePos="0" relativeHeight="251664384" behindDoc="0" locked="0" layoutInCell="1" allowOverlap="1" wp14:anchorId="254009CD" wp14:editId="7BB46A34">
+                <wp:simplePos x="0" y="0"/>
+                <wp:positionH relativeFrom="column">
+                  <wp:posOffset>1797685</wp:posOffset>
+                </wp:positionH>
+                <wp:positionV relativeFrom="paragraph">
+                  <wp:posOffset>266065</wp:posOffset>
+                </wp:positionV>
+                <wp:extent cx="280695" cy="435610"/>
+                <wp:effectExtent l="38100" t="38100" r="5080" b="40640"/>
+                <wp:wrapNone/>
+                <wp:docPr id="911355491" name="Inkt 6"/>
+                <wp:cNvGraphicFramePr/>
+                <a:graphic xmlns:a="http://schemas.openxmlformats.org/drawingml/2006/main">
+                  <a:graphicData uri="http://schemas.microsoft.com/office/word/2010/wordprocessingInk">
+                    <w14:contentPart bwMode="auto" r:id="rId12">
+                      <w14:nvContentPartPr>
+                        <w14:cNvContentPartPr/>
+                      </w14:nvContentPartPr>
+                      <w14:xfrm>
+                        <a:off x="0" y="0"/>
+                        <a:ext cx="280695" cy="435610"/>
+                      </w14:xfrm>
+                    </w14:contentPart>
+                  </a:graphicData>
+                </a:graphic>
+              </wp:anchor>
+            </w:drawing>
+          </mc:Choice>
+          <mc:Fallback>
+            <w:pict>
+              <v:shape w14:anchorId="2F6894EF" id="Inkt 6" o:spid="_x0000_s1026" type="#_x0000_t75" style="position:absolute;margin-left:141.05pt;margin-top:20.45pt;width:23.05pt;height:35.25pt;z-index:251664384;visibility:visible;mso-wrap-style:square;mso-wrap-distance-left:9pt;mso-wrap-distance-top:0;mso-wrap-distance-right:9pt;mso-wrap-distance-bottom:0;mso-position-horizontal:absolute;mso-position-horizontal-relative:text;mso-position-vertical:absolute;mso-position-vertical-relative:text" o:gfxdata="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">
+                <v:imagedata r:id="rId13" o:title=""/>
+              </v:shape>
+            </w:pict>
+          </mc:Fallback>
+        </mc:AlternateContent>
+      </w:r>
+      <w:r>
+        <w:rPr>
+          <w:noProof/>
+        </w:rPr>
+        <mc:AlternateContent>
+          <mc:Choice Requires="wpi">
+            <w:drawing>
+              <wp:anchor distT="0" distB="0" distL="114300" distR="114300" simplePos="0" relativeHeight="251665408" behindDoc="0" locked="0" layoutInCell="1" allowOverlap="1" wp14:anchorId="0FF7FC01" wp14:editId="535B4A05">
+                <wp:simplePos x="0" y="0"/>
+                <wp:positionH relativeFrom="column">
+                  <wp:posOffset>1089660</wp:posOffset>
+                </wp:positionH>
+                <wp:positionV relativeFrom="paragraph">
+                  <wp:posOffset>299085</wp:posOffset>
+                </wp:positionV>
+                <wp:extent cx="203805" cy="402590"/>
+                <wp:effectExtent l="38100" t="38100" r="6350" b="35560"/>
+                <wp:wrapNone/>
+                <wp:docPr id="759714340" name="Inkt 7"/>
+                <wp:cNvGraphicFramePr/>
+                <a:graphic xmlns:a="http://schemas.openxmlformats.org/drawingml/2006/main">
+                  <a:graphicData uri="http://schemas.microsoft.com/office/word/2010/wordprocessingInk">
+                    <w14:contentPart bwMode="auto" r:id="rId14">
+                      <w14:nvContentPartPr>
+                        <w14:cNvContentPartPr/>
+                      </w14:nvContentPartPr>
+                      <w14:xfrm>
+                        <a:off x="0" y="0"/>
+                        <a:ext cx="203805" cy="402590"/>
+                      </w14:xfrm>
+                    </w14:contentPart>
+                  </a:graphicData>
+                </a:graphic>
+              </wp:anchor>
+            </w:drawing>
+          </mc:Choice>
+          <mc:Fallback>
+            <w:pict>
+              <v:shape w14:anchorId="50F33102" id="Inkt 7" o:spid="_x0000_s1026" type="#_x0000_t75" style="position:absolute;margin-left:85.3pt;margin-top:23.05pt;width:17.05pt;height:32.65pt;z-index:251665408;visibility:visible;mso-wrap-style:square;mso-wrap-distance-left:9pt;mso-wrap-distance-top:0;mso-wrap-distance-right:9pt;mso-wrap-distance-bottom:0;mso-position-horizontal:absolute;mso-position-horizontal-relative:text;mso-position-vertical:absolute;mso-position-vertical-relative:text" o:gfxdata="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">
+                <v:imagedata r:id="rId15" o:title=""/>
+              </v:shape>
+            </w:pict>
+          </mc:Fallback>
+        </mc:AlternateContent>
+      </w:r>
+      <w:r>
+        <w:t xml:space="preserve"> </w:t>
+      </w:r>
+      <w:r>
+        <w:br/>
+      </w:r>
+      <w:r>
+        <w:br/>
+      </w:r>
+      <w:r>
+        <w:br/>
+      </w:r>
+      <w:r>
+        <w:br/>
+      </w:r>
+    </w:p>
+    <w:p>
+      <w:pPr>
+        <w:pStyle w:val="Lijstalinea"/>
+        <w:numPr>
+          <w:ilvl w:val="1"/>
+          <w:numId w:val="3"/>
+        </w:numPr>
+      </w:pPr>
+      <w:r>
+        <w:rPr>
+          <w:noProof/>
+        </w:rPr>
+        <mc:AlternateContent>
+          <mc:Choice Requires="wpi">
+            <w:drawing>
+              <wp:anchor distT="0" distB="0" distL="114300" distR="114300" simplePos="0" relativeHeight="251680768" behindDoc="0" locked="0" layoutInCell="1" allowOverlap="1" wp14:anchorId="60BA1C93" wp14:editId="3F64AA1A">
+                <wp:simplePos x="0" y="0"/>
+                <wp:positionH relativeFrom="column">
+                  <wp:posOffset>1005205</wp:posOffset>
+                </wp:positionH>
+                <wp:positionV relativeFrom="paragraph">
+                  <wp:posOffset>70485</wp:posOffset>
+                </wp:positionV>
+                <wp:extent cx="632415" cy="673100"/>
+                <wp:effectExtent l="38100" t="38100" r="15875" b="50800"/>
+                <wp:wrapNone/>
+                <wp:docPr id="172615828" name="Inkt 22"/>
+                <wp:cNvGraphicFramePr/>
+                <a:graphic xmlns:a="http://schemas.openxmlformats.org/drawingml/2006/main">
+                  <a:graphicData uri="http://schemas.microsoft.com/office/word/2010/wordprocessingInk">
+                    <w14:contentPart bwMode="auto" r:id="rId16">
+                      <w14:nvContentPartPr>
+                        <w14:cNvContentPartPr/>
+                      </w14:nvContentPartPr>
+                      <w14:xfrm>
+                        <a:off x="0" y="0"/>
+                        <a:ext cx="632415" cy="673100"/>
+                      </w14:xfrm>
+                    </w14:contentPart>
+                  </a:graphicData>
+                </a:graphic>
+              </wp:anchor>
+            </w:drawing>
+          </mc:Choice>
+          <mc:Fallback>
+            <w:pict>
+              <v:shape w14:anchorId="578FB6A6" id="Inkt 22" o:spid="_x0000_s1026" type="#_x0000_t75" style="position:absolute;margin-left:78.65pt;margin-top:5.05pt;width:50.8pt;height:53.95pt;z-index:251680768;visibility:visible;mso-wrap-style:square;mso-wrap-distance-left:9pt;mso-wrap-distance-top:0;mso-wrap-distance-right:9pt;mso-wrap-distance-bottom:0;mso-position-horizontal:absolute;mso-position-horizontal-relative:text;mso-position-vertical:absolute;mso-position-vertical-relative:text" o:gfxdata="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">
+                <v:imagedata r:id="rId17" o:title=""/>
+              </v:shape>
+            </w:pict>
+          </mc:Fallback>
+        </mc:AlternateContent>
+      </w:r>
+      <w:r>
+        <w:rPr>
+          <w:noProof/>
+        </w:rPr>
+        <mc:AlternateContent>
+          <mc:Choice Requires="wpi">
+            <w:drawing>
+              <wp:anchor distT="0" distB="0" distL="114300" distR="114300" simplePos="0" relativeHeight="251670528" behindDoc="0" locked="0" layoutInCell="1" allowOverlap="1" wp14:anchorId="029ED25A" wp14:editId="797A7781">
+                <wp:simplePos x="0" y="0"/>
+                <wp:positionH relativeFrom="column">
+                  <wp:posOffset>1132840</wp:posOffset>
+                </wp:positionH>
+                <wp:positionV relativeFrom="paragraph">
+                  <wp:posOffset>201930</wp:posOffset>
+                </wp:positionV>
+                <wp:extent cx="6985" cy="577215"/>
+                <wp:effectExtent l="38100" t="38100" r="50165" b="51435"/>
+                <wp:wrapNone/>
+                <wp:docPr id="924098943" name="Inkt 12"/>
+                <wp:cNvGraphicFramePr/>
+                <a:graphic xmlns:a="http://schemas.openxmlformats.org/drawingml/2006/main">
+                  <a:graphicData uri="http://schemas.microsoft.com/office/word/2010/wordprocessingInk">
+                    <w14:contentPart bwMode="auto" r:id="rId18">
+                      <w14:nvContentPartPr>
+                        <w14:cNvContentPartPr/>
+                      </w14:nvContentPartPr>
+                      <w14:xfrm>
+                        <a:off x="0" y="0"/>
+                        <a:ext cx="6985" cy="577215"/>
+                      </w14:xfrm>
+                    </w14:contentPart>
+                  </a:graphicData>
+                </a:graphic>
+                <wp14:sizeRelH relativeFrom="margin">
+                  <wp14:pctWidth>0</wp14:pctWidth>
+                </wp14:sizeRelH>
+                <wp14:sizeRelV relativeFrom="margin">
+                  <wp14:pctHeight>0</wp14:pctHeight>
+                </wp14:sizeRelV>
+              </wp:anchor>
+            </w:drawing>
+          </mc:Choice>
+          <mc:Fallback>
+            <w:pict>
+              <v:shape w14:anchorId="2A807CAF" id="Inkt 12" o:spid="_x0000_s1026" type="#_x0000_t75" style="position:absolute;margin-left:88.75pt;margin-top:15.4pt;width:1.5pt;height:46.4pt;z-index:251670528;visibility:visible;mso-wrap-style:square;mso-width-percent:0;mso-height-percent:0;mso-wrap-distance-left:9pt;mso-wrap-distance-top:0;mso-wrap-distance-right:9pt;mso-wrap-distance-bottom:0;mso-position-horizontal:absolute;mso-position-horizontal-relative:text;mso-position-vertical:absolute;mso-position-vertical-relative:text;mso-width-percent:0;mso-height-percent:0;mso-width-relative:margin;mso-height-relative:margin" o:gfxdata="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">
+                <v:imagedata r:id="rId19" o:title=""/>
+              </v:shape>
+            </w:pict>
+          </mc:Fallback>
+        </mc:AlternateContent>
+      </w:r>
+      <w:r>
+        <w:t xml:space="preserve"> </w:t>
+      </w:r>
+      <w:r>
+        <w:br/>
+      </w:r>
+      <w:r>
+        <w:br/>
+      </w:r>
+      <w:r>
+        <w:br/>
+      </w:r>
+      <w:r>
+        <w:br/>
+      </w:r>
+    </w:p>
+    <w:p>
+      <w:pPr>
+        <w:pStyle w:val="Lijstalinea"/>
+        <w:numPr>
+          <w:ilvl w:val="1"/>
+          <w:numId w:val="3"/>
+        </w:numPr>
+      </w:pPr>
+      <w:r>
+        <w:rPr>
+          <w:noProof/>
+        </w:rPr>
+        <mc:AlternateContent>
+          <mc:Choice Requires="wpi">
+            <w:drawing>
+              <wp:anchor distT="0" distB="0" distL="114300" distR="114300" simplePos="0" relativeHeight="251695104" behindDoc="0" locked="0" layoutInCell="1" allowOverlap="1" wp14:anchorId="6576D68E" wp14:editId="65DE3B47">
+                <wp:simplePos x="0" y="0"/>
+                <wp:positionH relativeFrom="column">
+                  <wp:posOffset>1684020</wp:posOffset>
+                </wp:positionH>
+                <wp:positionV relativeFrom="paragraph">
+                  <wp:posOffset>172720</wp:posOffset>
+                </wp:positionV>
+                <wp:extent cx="615315" cy="810895"/>
+                <wp:effectExtent l="38100" t="38100" r="13335" b="46355"/>
+                <wp:wrapNone/>
+                <wp:docPr id="186853815" name="Inkt 36"/>
+                <wp:cNvGraphicFramePr/>
+                <a:graphic xmlns:a="http://schemas.openxmlformats.org/drawingml/2006/main">
+                  <a:graphicData uri="http://schemas.microsoft.com/office/word/2010/wordprocessingInk">
+                    <w14:contentPart bwMode="auto" r:id="rId20">
+                      <w14:nvContentPartPr>
+                        <w14:cNvContentPartPr/>
+                      </w14:nvContentPartPr>
+                      <w14:xfrm>
+                        <a:off x="0" y="0"/>
+                        <a:ext cx="615315" cy="810895"/>
+                      </w14:xfrm>
+                    </w14:contentPart>
+                  </a:graphicData>
+                </a:graphic>
+              </wp:anchor>
+            </w:drawing>
+          </mc:Choice>
+          <mc:Fallback>
+            <w:pict>
+              <v:shape w14:anchorId="46B356CB" id="Inkt 36" o:spid="_x0000_s1026" type="#_x0000_t75" style="position:absolute;margin-left:132.1pt;margin-top:13.1pt;width:49.4pt;height:64.8pt;z-index:251695104;visibility:visible;mso-wrap-style:square;mso-wrap-distance-left:9pt;mso-wrap-distance-top:0;mso-wrap-distance-right:9pt;mso-wrap-distance-bottom:0;mso-position-horizontal:absolute;mso-position-horizontal-relative:text;mso-position-vertical:absolute;mso-position-vertical-relative:text" o:gfxdata="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">
+                <v:imagedata r:id="rId21" o:title=""/>
+              </v:shape>
+            </w:pict>
+          </mc:Fallback>
+        </mc:AlternateContent>
+      </w:r>
+      <w:r>
+        <w:t xml:space="preserve"> </w:t>
+      </w:r>
+      <w:r>
+        <w:br/>
+      </w:r>
+      <w:r>
+        <w:br/>
+      </w:r>
+      <w:r>
+        <w:br/>
+      </w:r>
+      <w:r>
+        <w:br/>
+      </w:r>
+    </w:p>
+    <w:p>
+      <w:pPr>
+        <w:pStyle w:val="Lijstalinea"/>
+        <w:numPr>
+          <w:ilvl w:val="0"/>
+          <w:numId w:val="3"/>
+        </w:numPr>
+      </w:pPr>
+      <w:r>
+        <w:t xml:space="preserve"> ?</w:t>
+      </w:r>
+    </w:p>
+    <w:p>
+      <w:pPr>
+        <w:pStyle w:val="Lijstalinea"/>
+        <w:numPr>
+          <w:ilvl w:val="0"/>
+          <w:numId w:val="3"/>
+        </w:numPr>
+      </w:pPr>
+      <w:r>
+        <w:t>Als je de motorenm draait genereer je een ac spanning. Deze kan de uC slopen</w:t>
+      </w:r>
+    </w:p>
+    <w:p>
+      <w:pPr>
+        <w:pStyle w:val="Lijstalinea"/>
+        <w:numPr>
+          <w:ilvl w:val="0"/>
+          <w:numId w:val="3"/>
+        </w:numPr>
+      </w:pPr>
+      <w:r>
+        <w:t>En schakelaar die een groot vermogen door kan laten</w:t>
+      </w:r>
+    </w:p>
+    <w:p>
+      <w:pPr>
+        <w:pStyle w:val="Lijstalinea"/>
+        <w:numPr>
+          <w:ilvl w:val="0"/>
+          <w:numId w:val="3"/>
+        </w:numPr>
+      </w:pPr>
+      <w:r>
+        <w:t xml:space="preserve"> </w:t>
+      </w:r>
+    </w:p>
+    <w:p>
+      <w:pPr>
+        <w:pStyle w:val="Lijstalinea"/>
+        <w:numPr>
+          <w:ilvl w:val="1"/>
+          <w:numId w:val="3"/>
+        </w:numPr>
+      </w:pPr>
+      <w:r>
+        <w:t>Open: de motor staat stil</w:t>
+      </w:r>
+    </w:p>
+    <w:p>
+      <w:pPr>
+        <w:pStyle w:val="Lijstalinea"/>
+        <w:numPr>
+          <w:ilvl w:val="1"/>
+          <w:numId w:val="3"/>
+        </w:numPr>
+      </w:pPr>
+      <w:r>
+        <w:t>Gesloten: de motor draait</w:t>
+      </w:r>
+    </w:p>
+    <w:p>
+      <w:pPr>
+        <w:pStyle w:val="Lijstalinea"/>
+        <w:numPr>
+          <w:ilvl w:val="0"/>
+          <w:numId w:val="3"/>
+        </w:numPr>
+      </w:pPr>
+      <w:r>
+        <w:rPr>
+          <w:noProof/>
+        </w:rPr>
+        <mc:AlternateContent>
+          <mc:Choice Requires="wpi">
+            <w:drawing>
+              <wp:anchor distT="0" distB="0" distL="114300" distR="114300" simplePos="0" relativeHeight="251706368" behindDoc="0" locked="0" layoutInCell="1" allowOverlap="1" wp14:anchorId="07643D10" wp14:editId="2909645D">
+                <wp:simplePos x="0" y="0"/>
+                <wp:positionH relativeFrom="column">
+                  <wp:posOffset>504190</wp:posOffset>
+                </wp:positionH>
+                <wp:positionV relativeFrom="paragraph">
+                  <wp:posOffset>901065</wp:posOffset>
+                </wp:positionV>
+                <wp:extent cx="1967230" cy="645160"/>
+                <wp:effectExtent l="38100" t="38100" r="13970" b="40640"/>
+                <wp:wrapNone/>
+                <wp:docPr id="1606382915" name="Inkt 47"/>
+                <wp:cNvGraphicFramePr/>
+                <a:graphic xmlns:a="http://schemas.openxmlformats.org/drawingml/2006/main">
+                  <a:graphicData uri="http://schemas.microsoft.com/office/word/2010/wordprocessingInk">
+                    <w14:contentPart bwMode="auto" r:id="rId22">
+                      <w14:nvContentPartPr>
+                        <w14:cNvContentPartPr/>
+                      </w14:nvContentPartPr>
+                      <w14:xfrm>
+                        <a:off x="0" y="0"/>
+                        <a:ext cx="1967230" cy="645160"/>
+                      </w14:xfrm>
+                    </w14:contentPart>
+                  </a:graphicData>
+                </a:graphic>
+              </wp:anchor>
+            </w:drawing>
+          </mc:Choice>
+          <mc:Fallback>
+            <w:pict>
+              <v:shape w14:anchorId="4E072F5B" id="Inkt 47" o:spid="_x0000_s1026" type="#_x0000_t75" style="position:absolute;margin-left:39.2pt;margin-top:70.45pt;width:155.85pt;height:51.75pt;z-index:251706368;visibility:visible;mso-wrap-style:square;mso-wrap-distance-left:9pt;mso-wrap-distance-top:0;mso-wrap-distance-right:9pt;mso-wrap-distance-bottom:0;mso-position-horizontal:absolute;mso-position-horizontal-relative:text;mso-position-vertical:absolute;mso-position-vertical-relative:text" o:gfxdata="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">
+                <v:imagedata r:id="rId23" o:title=""/>
+              </v:shape>
+            </w:pict>
+          </mc:Fallback>
+        </mc:AlternateContent>
+      </w:r>
+      <w:r>
+        <w:rPr>
+          <w:noProof/>
+        </w:rPr>
+        <mc:AlternateContent>
+          <mc:Choice Requires="wpi">
+            <w:drawing>
+              <wp:anchor distT="0" distB="0" distL="114300" distR="114300" simplePos="0" relativeHeight="251703296" behindDoc="0" locked="0" layoutInCell="1" allowOverlap="1" wp14:anchorId="0A63D86E" wp14:editId="56049B10">
+                <wp:simplePos x="0" y="0"/>
+                <wp:positionH relativeFrom="column">
+                  <wp:posOffset>292100</wp:posOffset>
+                </wp:positionH>
+                <wp:positionV relativeFrom="paragraph">
+                  <wp:posOffset>309880</wp:posOffset>
+                </wp:positionV>
+                <wp:extent cx="1937385" cy="1595755"/>
+                <wp:effectExtent l="38100" t="38100" r="43815" b="42545"/>
+                <wp:wrapNone/>
+                <wp:docPr id="484028781" name="Inkt 44"/>
+                <wp:cNvGraphicFramePr/>
+                <a:graphic xmlns:a="http://schemas.openxmlformats.org/drawingml/2006/main">
+                  <a:graphicData uri="http://schemas.microsoft.com/office/word/2010/wordprocessingInk">
+                    <w14:contentPart bwMode="auto" r:id="rId24">
+                      <w14:nvContentPartPr>
+                        <w14:cNvContentPartPr/>
+                      </w14:nvContentPartPr>
+                      <w14:xfrm>
+                        <a:off x="0" y="0"/>
+                        <a:ext cx="1937385" cy="1595755"/>
+                      </w14:xfrm>
+                    </w14:contentPart>
+                  </a:graphicData>
+                </a:graphic>
+              </wp:anchor>
+            </w:drawing>
+          </mc:Choice>
+          <mc:Fallback>
+            <w:pict>
+              <v:shape w14:anchorId="77D30994" id="Inkt 44" o:spid="_x0000_s1026" type="#_x0000_t75" style="position:absolute;margin-left:22.5pt;margin-top:23.9pt;width:153.5pt;height:126.6pt;z-index:251703296;visibility:visible;mso-wrap-style:square;mso-wrap-distance-left:9pt;mso-wrap-distance-top:0;mso-wrap-distance-right:9pt;mso-wrap-distance-bottom:0;mso-position-horizontal:absolute;mso-position-horizontal-relative:text;mso-position-vertical:absolute;mso-position-vertical-relative:text" o:gfxdata="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">
+                <v:imagedata r:id="rId25" o:title=""/>
+              </v:shape>
+            </w:pict>
+          </mc:Fallback>
+        </mc:AlternateContent>
+      </w:r>
+      <w:r>
+        <w:br/>
+      </w:r>
+      <w:r>
+        <w:br/>
+      </w:r>
+      <w:r>
+        <w:br/>
+      </w:r>
+      <w:r>
+        <w:br/>
+      </w:r>
+      <w:r>
+        <w:br/>
+      </w:r>
+      <w:r>
+        <w:br/>
+      </w:r>
+      <w:r>
+        <w:br/>
+      </w:r>
+      <w:r>
+        <w:br/>
+      </w:r>
+    </w:p>
+    <w:p>
+      <w:pPr>
+        <w:pStyle w:val="Lijstalinea"/>
+        <w:numPr>
+          <w:ilvl w:val="0"/>
+          <w:numId w:val="3"/>
+        </w:numPr>
+      </w:pPr>
+      <w:r>
+        <w:t>Met de h brug kan je de motor beide kanten op laten draaien. Als je je1 en jw4 in drukt gat hij de ene kant op, en als je op s2 en s3 drupt draait hij de andere kant op</w:t>
+      </w:r>
+    </w:p>
+    <w:p>
+      <w:pPr>
+        <w:pStyle w:val="Lijstalinea"/>
+        <w:numPr>
+          <w:ilvl w:val="0"/>
+          <w:numId w:val="3"/>
+        </w:numPr>
+      </w:pPr>
+      <w:r>
+        <w:t>S1+s4, s2+s3</w:t>
+      </w:r>
+    </w:p>
+    <w:p>
+      <w:pPr>
+        <w:pStyle w:val="Lijstalinea"/>
+        <w:numPr>
+          <w:ilvl w:val="0"/>
+          <w:numId w:val="3"/>
+        </w:numPr>
+      </w:pPr>
+      <w:r>
+        <w:t>2 opties</w:t>
+      </w:r>
+    </w:p>
+    <w:p>
+      <w:pPr>
+        <w:pStyle w:val="Lijstalinea"/>
+        <w:numPr>
+          <w:ilvl w:val="1"/>
+          <w:numId w:val="3"/>
+        </w:numPr>
+      </w:pPr>
+      <w:r>
+        <w:t>Als s1 en s4 ingedrukt worden, kan je s3 en s2 indrukken om te remmen</w:t>
+      </w:r>
+    </w:p>
+    <w:p>
+      <w:pPr>
+        <w:pStyle w:val="Lijstalinea"/>
+        <w:numPr>
+          <w:ilvl w:val="1"/>
+          <w:numId w:val="3"/>
+        </w:numPr>
+      </w:pPr>
+      <w:r>
+        <w:t>Alle switches niet indrukken zodat de motor op zichzelf remt</w:t>
+      </w:r>
+    </w:p>
+    <w:p>
+      <w:pPr>
+        <w:pStyle w:val="Lijstalinea"/>
+        <w:numPr>
+          <w:ilvl w:val="0"/>
+          <w:numId w:val="3"/>
+        </w:numPr>
+      </w:pPr>
+      <w:r>
+        <w:lastRenderedPageBreak/>
+        <w:t>S1+s2, s3+s4</w:t>
+      </w:r>
+    </w:p>
+    <w:p>
+      <w:pPr>
+        <w:pStyle w:val="Lijstalinea"/>
+        <w:numPr>
+          <w:ilvl w:val="0"/>
+          <w:numId w:val="3"/>
+        </w:numPr>
+      </w:pPr>
+      <w:r>
+        <w:t xml:space="preserve"> </w:t>
+      </w:r>
+    </w:p>
+    <w:p>
+      <w:pPr>
+        <w:pStyle w:val="Lijstalinea"/>
+        <w:numPr>
+          <w:ilvl w:val="1"/>
+          <w:numId w:val="3"/>
+        </w:numPr>
+      </w:pPr>
+      <w:r>
+        <w:t>In1 hoog = vooruit</w:t>
+      </w:r>
+    </w:p>
+    <w:p>
+      <w:pPr>
+        <w:pStyle w:val="Lijstalinea"/>
+        <w:numPr>
+          <w:ilvl w:val="1"/>
+          <w:numId w:val="3"/>
+        </w:numPr>
+      </w:pPr>
+      <w:r>
+        <w:t>In2 hoog = achteruit</w:t>
+      </w:r>
+    </w:p>
+    <w:p>
+      <w:pPr>
+        <w:pStyle w:val="Lijstalinea"/>
+        <w:numPr>
+          <w:ilvl w:val="1"/>
+          <w:numId w:val="3"/>
+        </w:numPr>
+      </w:pPr>
+      <w:r>
+        <w:t>In 1 en in2 hoog = actief remmen</w:t>
+      </w:r>
+    </w:p>
+    <w:p>
+      <w:pPr>
+        <w:pStyle w:val="Lijstalinea"/>
+        <w:numPr>
+          <w:ilvl w:val="0"/>
+          <w:numId w:val="3"/>
+        </w:numPr>
+      </w:pPr>
+      <w:r>
+        <w:t>6v</w:t>
+      </w:r>
+    </w:p>
+    <w:p>
+      <w:pPr>
+        <w:pStyle w:val="Lijstalinea"/>
+        <w:numPr>
+          <w:ilvl w:val="0"/>
+          <w:numId w:val="3"/>
+        </w:numPr>
+      </w:pPr>
+      <w:r>
+        <w:t>6v</w:t>
+      </w:r>
+    </w:p>
+    <w:p>
+      <w:pPr>
+        <w:pStyle w:val="Lijstalinea"/>
+        <w:numPr>
+          <w:ilvl w:val="0"/>
+          <w:numId w:val="3"/>
+        </w:numPr>
+      </w:pPr>
+      <w:r>
+        <w:t>2, 3</w:t>
+      </w:r>
+    </w:p>
+    <w:p>
+      <w:pPr>
+        <w:pStyle w:val="Lijstalinea"/>
+        <w:numPr>
+          <w:ilvl w:val="0"/>
+          <w:numId w:val="3"/>
+        </w:numPr>
+      </w:pPr>
+      <w:r>
+        <w:t>3.5A</w:t>
+      </w:r>
+    </w:p>
+    <w:p>
+      <w:pPr>
+        <w:pStyle w:val="Lijstalinea"/>
+        <w:numPr>
+          <w:ilvl w:val="0"/>
+          <w:numId w:val="3"/>
+        </w:numPr>
+      </w:pPr>
+      <w:r>
+        <w:t>Ik denk het niet, ik denk dat de motoren meer stroom nodig hebben</w:t>
+      </w:r>
+    </w:p>
+    <w:p>
+      <w:pPr>
+        <w:pStyle w:val="Lijstalinea"/>
+        <w:numPr>
+          <w:ilvl w:val="0"/>
+          <w:numId w:val="3"/>
+        </w:numPr>
+      </w:pPr>
+      <w:r>
+        <w:t xml:space="preserve"> </w:t>
+      </w:r>
+    </w:p>
+    <w:p>
+      <w:pPr>
+        <w:pStyle w:val="Lijstalinea"/>
+        <w:numPr>
+          <w:ilvl w:val="1"/>
+          <w:numId w:val="3"/>
+        </w:numPr>
+      </w:pPr>
+      <w:r>
+        <w:t>12v+ op j1.1</w:t>
+      </w:r>
+    </w:p>
+    <w:p>
+      <w:pPr>
+        <w:pStyle w:val="Lijstalinea"/>
+        <w:numPr>
+          <w:ilvl w:val="1"/>
+          <w:numId w:val="3"/>
+        </w:numPr>
+      </w:pPr>
+      <w:r>
+        <w:t>12v- / gnd op j1.2</w:t>
+      </w:r>
+    </w:p>
+    <w:p>
+      <w:pPr>
+        <w:pStyle w:val="Lijstalinea"/>
+        <w:numPr>
+          <w:ilvl w:val="1"/>
+          <w:numId w:val="3"/>
+        </w:numPr>
+      </w:pPr>
+      <w:r>
+        <w:t>Motor + op m2_out +</w:t>
+      </w:r>
+    </w:p>
+    <w:p>
+      <w:pPr>
+        <w:pStyle w:val="Lijstalinea"/>
+        <w:numPr>
+          <w:ilvl w:val="1"/>
+          <w:numId w:val="3"/>
+        </w:numPr>
+      </w:pPr>
+      <w:r>
+        <w:t>Motor – op m2_out –</w:t>
+      </w:r>
+    </w:p>
+    <w:p>
+      <w:pPr>
+        <w:pStyle w:val="Lijstalinea"/>
+        <w:numPr>
+          <w:ilvl w:val="1"/>
+          <w:numId w:val="3"/>
+        </w:numPr>
+      </w:pPr>
+      <w:r>
+        <w:t>Pwm signaal op j4.1 / IN1</w:t>
+      </w:r>
+    </w:p>
+    <w:p>
+      <w:pPr>
+        <w:pStyle w:val="Lijstalinea"/>
+        <w:numPr>
+          <w:ilvl w:val="1"/>
+          <w:numId w:val="3"/>
+        </w:numPr>
+      </w:pPr>
+      <w:r>
+        <w:t>Pwn signaal gnd op j4.2</w:t>
+      </w:r>
+    </w:p>
+    <w:p>
+      <w:r>
+        <w:drawing>
+          <wp:inline distT="0" distB="0" distL="0" distR="0" wp14:anchorId="553D44A1" wp14:editId="57E46A58">
+            <wp:extent cx="5430008" cy="4315427"/>
+            <wp:effectExtent l="0" t="0" r="0" b="9525"/>
+            <wp:docPr id="519596232" name="Afbeelding 1" descr="Afbeelding met tekst, diagram, Plan, lijn&#10;&#10;Door AI gegenereerde inhoud is mogelijk onjuist."/>
+            <wp:cNvGraphicFramePr>
+              <a:graphicFrameLocks xmlns:a="http://schemas.openxmlformats.org/drawingml/2006/main" noChangeAspect="1"/>
+            </wp:cNvGraphicFramePr>
+            <a:graphic xmlns:a="http://schemas.openxmlformats.org/drawingml/2006/main">
+              <a:graphicData uri="http://schemas.openxmlformats.org/drawingml/2006/picture">
+                <pic:pic xmlns:pic="http://schemas.openxmlformats.org/drawingml/2006/picture">
+                  <pic:nvPicPr>
+                    <pic:cNvPr id="519596232" name="Afbeelding 1" descr="Afbeelding met tekst, diagram, Plan, lijn&#10;&#10;Door AI gegenereerde inhoud is mogelijk onjuist."/>
+                    <pic:cNvPicPr/>
+                  </pic:nvPicPr>
+                  <pic:blipFill>
+                    <a:blip r:embed="rId26"/>
+                    <a:stretch>
+                      <a:fillRect/>
+                    </a:stretch>
+                  </pic:blipFill>
+                  <pic:spPr>
+                    <a:xfrm>
+                      <a:off x="0" y="0"/>
+                      <a:ext cx="5430008" cy="4315427"/>
+                    </a:xfrm>
+                    <a:prstGeom prst="rect">
+                      <a:avLst/>
+                    </a:prstGeom>
+                  </pic:spPr>
+                </pic:pic>
+              </a:graphicData>
+            </a:graphic>
+          </wp:inline>
+        </w:drawing>
+      </w:r>
     </w:p>
     <w:sectPr>
       <w:pgSz w:w="11906" w:h="16838"/>
@@ -1953,7 +2726,7 @@
         <w:ind w:left="720" w:hanging="360"/>
       </w:pPr>
     </w:lvl>
-    <w:lvl w:ilvl="1" w:tplc="04130019" w:tentative="1">
+    <w:lvl w:ilvl="1" w:tplc="04130019">
       <w:start w:val="1"/>
       <w:numFmt w:val="lowerLetter"/>
       <w:lvlText w:val="%2."/>
@@ -3131,6 +3904,244 @@
 </w:styles>
 </file>
 
+<file path=word/ink/ink1.xml><?xml version="1.0" encoding="utf-8"?>
+<inkml:ink xmlns:inkml="http://www.w3.org/2003/InkML">
+  <inkml:definitions>
+    <inkml:context xml:id="ctx0">
+      <inkml:inkSource xml:id="inkSrc0">
+        <inkml:traceFormat>
+          <inkml:channel name="X" type="integer" min="-2.14748E9" max="2.14748E9" units="cm"/>
+          <inkml:channel name="Y" type="integer" min="-2.14748E9" max="2.14748E9" units="cm"/>
+          <inkml:channel name="F" type="integer" max="32767" units="dev"/>
+        </inkml:traceFormat>
+        <inkml:channelProperties>
+          <inkml:channelProperty channel="X" name="resolution" value="1000" units="1/cm"/>
+          <inkml:channelProperty channel="Y" name="resolution" value="1000" units="1/cm"/>
+          <inkml:channelProperty channel="F" name="resolution" value="0" units="1/dev"/>
+        </inkml:channelProperties>
+      </inkml:inkSource>
+      <inkml:timestamp xml:id="ts0" timeString="2025-02-12T16:23:18.582"/>
+    </inkml:context>
+    <inkml:brush xml:id="br0">
+      <inkml:brushProperty name="width" value="0.035" units="cm"/>
+      <inkml:brushProperty name="height" value="0.035" units="cm"/>
+    </inkml:brush>
+  </inkml:definitions>
+  <inkml:trace contextRef="#ctx0" brushRef="#br0">198 1765 24575,'5'0'0,"-1"-1"0,1 0 0,-1 0 0,1 0 0,-1-1 0,1 0 0,-1 1 0,0-1 0,0-1 0,0 1 0,0-1 0,0 1 0,-1-1 0,1 0 0,-1-1 0,1 1 0,4-7 0,-1 1 0,0-1 0,-1 0 0,0 0 0,0 0 0,7-21 0,-5 2 0,-2-1 0,-2 0 0,0 0 0,-2-1 0,-1 1 0,-4-40 0,1 8 0,-10-180 0,1 86 0,-14-78 0,7 98 0,2-324 0,16 415 0,0 43 0,0-1 0,-1 1 0,1-1 0,-1 1 0,1 0 0,-1-1 0,0 1 0,0 0 0,0 0 0,0-1 0,0 1 0,0 0 0,-1 0 0,1 0 0,-1 0 0,1 1 0,-1-1 0,0 0 0,0 1 0,1-1 0,-1 1 0,0-1 0,-1 1 0,1 0 0,0 0 0,0 0 0,0 0 0,-1 0 0,1 1 0,0-1 0,-1 1 0,1-1 0,-1 1 0,1 0 0,-5 0 0,-10 0 0,0 0 0,0 1 0,-32 6 0,44-6 0,-1 0-68,1 1 0,0 0-1,0 0 1,0 1 0,0 0 0,0-1-1,1 2 1,-1-1 0,1 0 0,0 1-1,0 0 1,0 0 0,0 0 0,1 0-1,0 1 1,0-1 0,0 1-1,0 0 1,-2 5 0,-3 6-6758</inkml:trace>
+  <inkml:trace contextRef="#ctx0" brushRef="#br0" timeOffset="765.44">198 17 24575,'10'0'0,"11"0"0,-1 0 0,0 1 0,23 5 0,-35-4 0,-1 0 0,0 1 0,0 0 0,0 0 0,0 0 0,0 1 0,0 0 0,-1 0 0,0 1 0,0 0 0,9 8 0,54 66 298,-48-53-852,1 0-1,48 41 1,-53-54-6272</inkml:trace>
+</inkml:ink>
+</file>
+
+<file path=word/ink/ink2.xml><?xml version="1.0" encoding="utf-8"?>
+<inkml:ink xmlns:inkml="http://www.w3.org/2003/InkML">
+  <inkml:definitions>
+    <inkml:context xml:id="ctx0">
+      <inkml:inkSource xml:id="inkSrc0">
+        <inkml:traceFormat>
+          <inkml:channel name="X" type="integer" min="-2.14748E9" max="2.14748E9" units="cm"/>
+          <inkml:channel name="Y" type="integer" min="-2.14748E9" max="2.14748E9" units="cm"/>
+          <inkml:channel name="F" type="integer" max="32767" units="dev"/>
+        </inkml:traceFormat>
+        <inkml:channelProperties>
+          <inkml:channelProperty channel="X" name="resolution" value="1000" units="1/cm"/>
+          <inkml:channelProperty channel="Y" name="resolution" value="1000" units="1/cm"/>
+          <inkml:channelProperty channel="F" name="resolution" value="0" units="1/dev"/>
+        </inkml:channelProperties>
+      </inkml:inkSource>
+      <inkml:timestamp xml:id="ts0" timeString="2025-02-12T16:23:15.773"/>
+    </inkml:context>
+    <inkml:brush xml:id="br0">
+      <inkml:brushProperty name="width" value="0.035" units="cm"/>
+      <inkml:brushProperty name="height" value="0.035" units="cm"/>
+    </inkml:brush>
+  </inkml:definitions>
+  <inkml:trace contextRef="#ctx0" brushRef="#br0">228 1211 24575,'0'-1160'0,"0"1158"0,1 0 0,-1 0 0,0-1 0,-1 1 0,1 0 0,0 0 0,-1-1 0,1 1 0,-1 0 0,1 0 0,-1 0 0,0 0 0,0 0 0,0 0 0,0 0 0,-1 0 0,1 0 0,0 0 0,-4-3 0,4 4 0,-1 1 0,0-1 0,1 0 0,-1 1 0,0-1 0,0 1 0,0-1 0,1 1 0,-1 0 0,0 0 0,0 0 0,0 0 0,0 0 0,0 0 0,1 0 0,-1 1 0,0-1 0,-3 2 0,-4 1 0,1 1 0,-1 0 0,1 1 0,0 0 0,0 0 0,1 0 0,-1 1 0,-7 8 0,6-5-72,1 0 1,-1 0-1,1 0 0,1 1 0,0 1 0,0-1 0,1 1 0,1 0 1,-1 1-1,2-1 0,0 1 0,0 0 0,1 0 0,0 0 0,1 0 1,1 1-1,0-1 0,1 14 0,1-9-6754</inkml:trace>
+  <inkml:trace contextRef="#ctx0" brushRef="#br0" timeOffset="981.96">249 13 24575,'18'-1'0,"0"1"0,0 1 0,0 1 0,0 0 0,0 1 0,0 1 0,-1 1 0,0 0 0,0 2 0,0 0 0,-1 0 0,0 2 0,0 0 0,15 12 0,2 7 0,-2 2 0,-1 1 0,-1 1 0,28 42 0,-50-64 0,50 62-1365,-44-59-5461</inkml:trace>
+</inkml:ink>
+</file>
+
+<file path=word/ink/ink3.xml><?xml version="1.0" encoding="utf-8"?>
+<inkml:ink xmlns:inkml="http://www.w3.org/2003/InkML">
+  <inkml:definitions>
+    <inkml:context xml:id="ctx0">
+      <inkml:inkSource xml:id="inkSrc0">
+        <inkml:traceFormat>
+          <inkml:channel name="X" type="integer" min="-2.14748E9" max="2.14748E9" units="cm"/>
+          <inkml:channel name="Y" type="integer" min="-2.14748E9" max="2.14748E9" units="cm"/>
+          <inkml:channel name="F" type="integer" max="32767" units="dev"/>
+        </inkml:traceFormat>
+        <inkml:channelProperties>
+          <inkml:channelProperty channel="X" name="resolution" value="1000" units="1/cm"/>
+          <inkml:channelProperty channel="Y" name="resolution" value="1000" units="1/cm"/>
+          <inkml:channelProperty channel="F" name="resolution" value="0" units="1/dev"/>
+        </inkml:channelProperties>
+      </inkml:inkSource>
+      <inkml:timestamp xml:id="ts0" timeString="2025-02-12T16:23:13.028"/>
+    </inkml:context>
+    <inkml:brush xml:id="br0">
+      <inkml:brushProperty name="width" value="0.035" units="cm"/>
+      <inkml:brushProperty name="height" value="0.035" units="cm"/>
+    </inkml:brush>
+  </inkml:definitions>
+  <inkml:trace contextRef="#ctx0" brushRef="#br0">325 1120 24575,'0'-1040'0,"0"1037"0,1-1 0,-1 1 0,-1 0 0,1 0 0,0 0 0,-1 0 0,1 0 0,-1 0 0,0 0 0,0 0 0,0 0 0,-1 0 0,1 0 0,-1 1 0,1-1 0,-1 0 0,0 1 0,0-1 0,0 1 0,0 0 0,-5-4 0,2 4 0,0 0 0,1 0 0,-1 0 0,0 1 0,0-1 0,0 1 0,0 1 0,0-1 0,0 1 0,0 0 0,0 0 0,-10 1 0,-9 2-195,0 0 0,0 2 0,1 0 0,0 1 0,0 2 0,-27 13 0,31-10-6631</inkml:trace>
+  <inkml:trace contextRef="#ctx0" brushRef="#br0" timeOffset="310.12">0 84 24575,'0'0'-8191</inkml:trace>
+  <inkml:trace contextRef="#ctx0" brushRef="#br0" timeOffset="1091.42">366 23 24575,'3'0'0,"5"4"0,5 4 0,0 4 0,0 4 0,3-1 0,1 1 0,2-3 0,1 0 0,0 1 0,0-2 0,1-2 0,-4-4-8191</inkml:trace>
+</inkml:ink>
+</file>
+
+<file path=word/ink/ink4.xml><?xml version="1.0" encoding="utf-8"?>
+<inkml:ink xmlns:inkml="http://www.w3.org/2003/InkML">
+  <inkml:definitions>
+    <inkml:context xml:id="ctx0">
+      <inkml:inkSource xml:id="inkSrc0">
+        <inkml:traceFormat>
+          <inkml:channel name="X" type="integer" min="-2.14748E9" max="2.14748E9" units="cm"/>
+          <inkml:channel name="Y" type="integer" min="-2.14748E9" max="2.14748E9" units="cm"/>
+          <inkml:channel name="F" type="integer" max="32767" units="dev"/>
+        </inkml:traceFormat>
+        <inkml:channelProperties>
+          <inkml:channelProperty channel="X" name="resolution" value="1000" units="1/cm"/>
+          <inkml:channelProperty channel="Y" name="resolution" value="1000" units="1/cm"/>
+          <inkml:channelProperty channel="F" name="resolution" value="0" units="1/dev"/>
+        </inkml:channelProperties>
+      </inkml:inkSource>
+      <inkml:timestamp xml:id="ts0" timeString="2025-02-12T16:23:29.701"/>
+    </inkml:context>
+    <inkml:brush xml:id="br0">
+      <inkml:brushProperty name="width" value="0.035" units="cm"/>
+      <inkml:brushProperty name="height" value="0.035" units="cm"/>
+    </inkml:brush>
+  </inkml:definitions>
+  <inkml:trace contextRef="#ctx0" brushRef="#br0">1352 1870 24575,'0'-711'-1365,"0"691"-5461</inkml:trace>
+  <inkml:trace contextRef="#ctx0" brushRef="#br0" timeOffset="1185.94">1269 1260 24575,'0'0'0,"0"-1"0,0 1 0,-1 0 0,1-1 0,0 1 0,0 0 0,0 0 0,-1-1 0,1 1 0,0 0 0,0-1 0,0 1 0,0 0 0,0-1 0,0 1 0,0 0 0,0-1 0,0 1 0,0-1 0,0 1 0,0 0 0,0-1 0,0 1 0,0 0 0,0-1 0,0 1 0,1 0 0,-1-1 0,0 1 0,0 0 0,0 0 0,0-1 0,1 1 0,-1 0 0,0-1 0,0 1 0,1 0 0,-1 0 0,0-1 0,13-20 0,-9 15 0,1-5 0,1 1 0,0 0 0,1 0 0,0 1 0,0-1 0,1 2 0,9-9 0,-14 14 0,0 1 0,0 0 0,0 1 0,1-1 0,-1 1 0,0-1 0,1 1 0,-1 0 0,1 0 0,0 0 0,-1 1 0,1-1 0,0 1 0,-1 0 0,1 0 0,0 0 0,-1 1 0,1-1 0,0 1 0,-1 0 0,1 0 0,-1 0 0,1 0 0,-1 1 0,0-1 0,6 4 0,1 2 4,1 0-1,-1 0 1,-1 1-1,1 0 1,-1 1 0,9 10-1,6 7-1393,-13-16-5436</inkml:trace>
+  <inkml:trace contextRef="#ctx0" brushRef="#br0" timeOffset="-1683.26">337 408 24575,'3'0'0,"-2"3"0,-4 5 0,-6 5 0,-12 3 0,-8 5 0,-11 11 0,-8 6 0,-3 0 0,4-3 0,6-4 0,10-3 0,11-8-8191</inkml:trace>
+  <inkml:trace contextRef="#ctx0" brushRef="#br0" timeOffset="-1092.92">356 387 24575,'4'0'0,"4"0"0,4 0 0,4 0 0,3 0 0,1 0 0,1 3 0,0 5 0,0 4 0,0 1 0,0 1 0,-1-2 0,-3-3-8191</inkml:trace>
+  <inkml:trace contextRef="#ctx0" brushRef="#br0" timeOffset="3512.67">744 1586 24575,'1'-19'0,"1"-1"0,2 0 0,9-33 0,4-18 0,-7 4 0,4-133 0,-11 146 0,2 0 0,23-100 0,-7 44 0,-12 70 0,1 1 0,1 0 0,3 0 0,1 1 0,2 1 0,1 1 0,2 0 0,37-50 0,-51 81 0,1-1 0,-1 2 0,1-1 0,0 1 0,0 0 0,0 0 0,0 1 0,1 0 0,-1 0 0,1 1 0,0 0 0,12-2 0,33-11 0,13-12 0,92-24 0,-136 47-65,1 1 0,-1 1 0,0 2 0,25 1 0,-21-1-975,-9 0-5786</inkml:trace>
+  <inkml:trace contextRef="#ctx0" brushRef="#br0" timeOffset="4776.74">1392 0 24575,'8'7'0,"-1"-2"0,1 1 0,1-1 0,9 5 0,28 20 0,15 23 0,-28-27 0,-1 2 0,-2 1 0,-1 1 0,31 43 0,-57-70 0,0 1 0,-1-1 0,0 1 0,0 0 0,0 0 0,0 0 0,0 0 0,-1 0 0,0 0 0,0 1 0,0-1 0,0 0 0,-1 1 0,0-1 0,1 0 0,-2 1 0,1-1 0,0 1 0,-1-1 0,-2 8 0,0-6 0,0 0 0,-1 1 0,0-2 0,0 1 0,-1 0 0,1-1 0,-1 0 0,0 0 0,0 0 0,-1-1 0,0 1 0,-7 3 0,-249 145-1365,241-139-5461</inkml:trace>
+</inkml:ink>
+</file>
+
+<file path=word/ink/ink5.xml><?xml version="1.0" encoding="utf-8"?>
+<inkml:ink xmlns:inkml="http://www.w3.org/2003/InkML">
+  <inkml:definitions>
+    <inkml:context xml:id="ctx0">
+      <inkml:inkSource xml:id="inkSrc0">
+        <inkml:traceFormat>
+          <inkml:channel name="X" type="integer" min="-2.14748E9" max="2.14748E9" units="cm"/>
+          <inkml:channel name="Y" type="integer" min="-2.14748E9" max="2.14748E9" units="cm"/>
+          <inkml:channel name="F" type="integer" max="32767" units="dev"/>
+        </inkml:traceFormat>
+        <inkml:channelProperties>
+          <inkml:channelProperty channel="X" name="resolution" value="1000" units="1/cm"/>
+          <inkml:channelProperty channel="Y" name="resolution" value="1000" units="1/cm"/>
+          <inkml:channelProperty channel="F" name="resolution" value="0" units="1/dev"/>
+        </inkml:channelProperties>
+      </inkml:inkSource>
+      <inkml:timestamp xml:id="ts0" timeString="2025-02-12T16:23:24.450"/>
+    </inkml:context>
+    <inkml:brush xml:id="br0">
+      <inkml:brushProperty name="width" value="0.035" units="cm"/>
+      <inkml:brushProperty name="height" value="0.035" units="cm"/>
+    </inkml:brush>
+  </inkml:definitions>
+  <inkml:trace contextRef="#ctx0" brushRef="#br0">19 1603 24301,'-19'-1602'0</inkml:trace>
+</inkml:ink>
+</file>
+
+<file path=word/ink/ink6.xml><?xml version="1.0" encoding="utf-8"?>
+<inkml:ink xmlns:inkml="http://www.w3.org/2003/InkML">
+  <inkml:definitions>
+    <inkml:context xml:id="ctx0">
+      <inkml:inkSource xml:id="inkSrc0">
+        <inkml:traceFormat>
+          <inkml:channel name="X" type="integer" min="-2.14748E9" max="2.14748E9" units="cm"/>
+          <inkml:channel name="Y" type="integer" min="-2.14748E9" max="2.14748E9" units="cm"/>
+          <inkml:channel name="F" type="integer" max="32767" units="dev"/>
+        </inkml:traceFormat>
+        <inkml:channelProperties>
+          <inkml:channelProperty channel="X" name="resolution" value="1000" units="1/cm"/>
+          <inkml:channelProperty channel="Y" name="resolution" value="1000" units="1/cm"/>
+          <inkml:channelProperty channel="F" name="resolution" value="0" units="1/dev"/>
+        </inkml:channelProperties>
+      </inkml:inkSource>
+      <inkml:timestamp xml:id="ts0" timeString="2025-02-12T16:23:42.418"/>
+    </inkml:context>
+    <inkml:brush xml:id="br0">
+      <inkml:brushProperty name="width" value="0.035" units="cm"/>
+      <inkml:brushProperty name="height" value="0.035" units="cm"/>
+    </inkml:brush>
+  </inkml:definitions>
+  <inkml:trace contextRef="#ctx0" brushRef="#br0">1173 2254 24575,'1'-1'0,"0"1"0,0-1 0,0 1 0,0-1 0,0 0 0,0 1 0,0-1 0,0 0 0,-1 1 0,1-1 0,0 0 0,0 0 0,-1 0 0,1 0 0,-1 0 0,1 0 0,-1 0 0,1 0 0,-1 0 0,1 0 0,-1-1 0,11-31 0,-8 24 0,9-34 0,-1-1 0,6-63 0,-4 23 0,21-300 0,-32 347 0,2-101 0,-6 0 0,-6 0 0,-46-242 0,49 361 0,1-1 0,1 1 0,1-1 0,0 0 0,2 0 0,0 0 0,1 1 0,1-1 0,7-29 0,56-306 0,-62 334 0,-2 11 0,0 7 0,0 0 0,-1-1 0,1 1 0,-1 0 0,0 0 0,0 0 0,0 0 0,0-1 0,-1 1 0,-1-5 0,1 7 0,0 0 0,0-1 0,0 1 0,0 0 0,-1 0 0,1 0 0,0 1 0,-1-1 0,1 0 0,-1 0 0,1 1 0,-1-1 0,1 1 0,-1-1 0,0 1 0,1 0 0,-1 0 0,1-1 0,-1 1 0,0 0 0,1 0 0,-1 1 0,0-1 0,1 0 0,-3 1 0,-3 0 19,1 0-1,-1 1 0,0 0 0,1 0 1,0 1-1,-1-1 0,1 2 0,0-1 1,0 0-1,1 1 0,-1 0 0,1 0 1,0 1-1,0 0 0,0 0 0,-6 9 1,-8 11-201,1 0 0,-19 41 1,10-19-950,10-19-5695</inkml:trace>
+  <inkml:trace contextRef="#ctx0" brushRef="#br0" timeOffset="531.75">1297 78 24575,'6'1'0,"1"0"0,-1 0 0,1 0 0,-1 1 0,0 0 0,0 0 0,0 0 0,0 1 0,0 0 0,7 6 0,57 43 0,-46-32 0,-3-1 28,-2 1 0,0 1 0,-2 0 0,0 2 1,-1-1-1,-2 2 0,21 44 0,37 55-1618,-59-105-5236</inkml:trace>
+  <inkml:trace contextRef="#ctx0" brushRef="#br0" timeOffset="2016.46">157 1949 24575,'0'-7'0,"1"1"0,1 0 0,-1 0 0,1 0 0,0 0 0,3-7 0,6-22 0,-2-27 0,-2-1 0,-4 0 0,-5-81 0,2-62 0,18 67 0,-4 45 0,-13 93 0,-1 0 0,0 0 0,0 0 0,0 0 0,1-1 0,-1 1 0,0 0 0,0 0 0,-1 0 0,1-1 0,0 1 0,0 0 0,0 0 0,-1 0 0,1 0 0,-1 0 0,1-1 0,-1 1 0,1 0 0,-1 0 0,0 0 0,1 0 0,-1 0 0,0 1 0,0-1 0,-2-1 0,2 1 0,-1 1 0,0-1 0,0 1 0,1 0 0,-1 0 0,0-1 0,0 1 0,0 1 0,1-1 0,-1 0 0,0 0 0,0 1 0,1-1 0,-1 1 0,-3 1 0,-4 2 0,-1 0 0,1 1 0,0 1 0,-16 12 0,-80 66-1365,83-69-5461</inkml:trace>
+  <inkml:trace contextRef="#ctx0" brushRef="#br0" timeOffset="2522.91">400 1073 24575,'4'0'0,"4"3"0,4 5 0,1 5 0,1 3 0,2-1 0,-2 0 0,0-2 0,-3 0 0,2 1 0,-3 2 0,-3-1-8191</inkml:trace>
+  <inkml:trace contextRef="#ctx0" brushRef="#br0" timeOffset="3719.32">503 1114 24575,'0'-3'0,"-3"-2"0,-9 1 0,-5 0 0,-3 2 0,-9 0 0,-3-2 0,1-1 0,2 1 0,6-3 0,3 0 0,2 1 0,1 2 0,-1 2 0,3-3 0,0-1 0,4 2-8191</inkml:trace>
+  <inkml:trace contextRef="#ctx0" brushRef="#br0" timeOffset="4937.57">848 1501 24575,'11'-130'0,"-1"9"0,-8 95 0,-2 1 0,-1-1 0,-1 1 0,-1-1 0,-1 1 0,-1 0 0,-2 0 0,0 1 0,-1 0 0,-2 0 0,-13-24 0,21 44 0,-166-278 0,127 222 0,-1 1 0,-78-80 0,110 130 0,0 1 0,0 1 0,-1 0 0,0 0 0,-1 1 0,-19-8 0,-40-22 0,64 31-72,0 1 1,-1 0-1,0 1 0,0 0 0,0 0 0,0 1 0,-1 0 0,1 0 1,-1 1-1,1 0 0,-1 0 0,1 1 0,-1 0 0,1 1 0,-1 0 1,1 0-1,-1 1 0,-8 3 0,-1 0-6754</inkml:trace>
+  <inkml:trace contextRef="#ctx0" brushRef="#br0" timeOffset="6469.15">95 159 24575,'4'0'0,"4"-3"0,5-5 0,3-5 0,5-3 0,4-2 0,-3-2 0,-2-1 0,0 0 0,-1 0 0,-4 3-8191</inkml:trace>
+  <inkml:trace contextRef="#ctx0" brushRef="#br0" timeOffset="7219.63">95 341 24575,'0'3'0,"7"9"0,6 2 0,4 1 0,6 3 0,3 1 0,7 1 0,1 1 0,2-4 0,-1 2 0,-4-1 0,-4-5 0,-2 0 0,-2 0 0,-6-1-8191</inkml:trace>
+</inkml:ink>
+</file>
+
+<file path=word/ink/ink7.xml><?xml version="1.0" encoding="utf-8"?>
+<inkml:ink xmlns:inkml="http://www.w3.org/2003/InkML">
+  <inkml:definitions>
+    <inkml:context xml:id="ctx0">
+      <inkml:inkSource xml:id="inkSrc0">
+        <inkml:traceFormat>
+          <inkml:channel name="X" type="integer" min="-2.14748E9" max="2.14748E9" units="cm"/>
+          <inkml:channel name="Y" type="integer" min="-2.14748E9" max="2.14748E9" units="cm"/>
+          <inkml:channel name="F" type="integer" max="32767" units="dev"/>
+        </inkml:traceFormat>
+        <inkml:channelProperties>
+          <inkml:channelProperty channel="X" name="resolution" value="1000" units="1/cm"/>
+          <inkml:channelProperty channel="Y" name="resolution" value="1000" units="1/cm"/>
+          <inkml:channelProperty channel="F" name="resolution" value="0" units="1/dev"/>
+        </inkml:channelProperties>
+      </inkml:inkSource>
+      <inkml:timestamp xml:id="ts0" timeString="2025-02-12T16:30:23.396"/>
+    </inkml:context>
+    <inkml:brush xml:id="br0">
+      <inkml:brushProperty name="width" value="0.035" units="cm"/>
+      <inkml:brushProperty name="height" value="0.035" units="cm"/>
+    </inkml:brush>
+  </inkml:definitions>
+  <inkml:trace contextRef="#ctx0" brushRef="#br0">0 1570 24575,'94'-1'0,"99"3"0,-51 18 0,-82-11 0,-38-5 0,1 0 0,0-2 0,45-1 0,-62-2 0,1 0 0,-1 0 0,1 0 0,-1-1 0,0 0 0,0 0 0,0-1 0,0 0 0,0 0 0,0 0 0,-1 0 0,1-1 0,-1 0 0,0 0 0,0-1 0,-1 0 0,1 1 0,5-9 0,21-33 0,-3-2 0,-1-1 0,-3-1 0,-1-1 0,22-80 0,48-275 0,-71 295 0,-8 40 0,27-153 0,-37 189 0,1-1 0,2 0 0,2 1 0,22-60 0,-28 90 0,0 0 0,0-1 0,1 1 0,0 0 0,0 1 0,0-1 0,0 1 0,1 0 0,0 0 0,0 0 0,0 0 0,0 1 0,0 0 0,1 0 0,-1 1 0,1-1 0,0 1 0,0 0 0,0 1 0,10-2 0,10 0 0,1 1 0,0 1 0,43 4 0,-7 0 0,-9-5 0,0-2 0,90-20 0,-87 16 0,0 3 0,1 2 0,72 6 0,-15 0 0,-79-4 0,-23 0 0,1 1 0,-1 0 0,0 0 0,23 5 0,-32-3 0,0-1 0,0 0 0,0 1 0,0 0 0,0 0 0,-1 0 0,1 0 0,-1 1 0,1-1 0,-1 1 0,0 0 0,0 0 0,0 0 0,0 0 0,-1 1 0,1-1 0,-1 1 0,4 7 0,19 49 0,-2 2 0,-2 1 0,19 107 0,-37-157 0,36 147 0,21 105 0,-5 32 0,-20-121 0,-28-144 0,1 1 0,2-2 0,1 1 0,1-2 0,2 1 0,1-2 0,2 0 0,0-1 0,2-1 0,1 0 0,42 43 0,-56-65 0,-1-1 0,1 1 0,0-1 0,1-1 0,-1 1 0,1-1 0,-1 0 0,1 0 0,0-1 0,0 0 0,0 0 0,14 2 0,6-2 0,-1-1 0,36-4 0,-40 2 0,-1 0 0,1 1 0,34 5 0,-35-1 0,-9 0 0,1-2 0,0 0 0,0 0 0,0-1 0,19-1 0,-28-1 0,-1 1 0,1-1 0,0 0 0,-1 0 0,1 0 0,-1-1 0,1 1 0,-1-1 0,0 0 0,0 0 0,0 0 0,0 0 0,0-1 0,0 1 0,0-1 0,-1 0 0,0 0 0,1 0 0,-1 0 0,0 0 0,0 0 0,0 0 0,1-7 0,10-22 0,-3-2 0,13-63 0,-15 58 0,21-65 0,-17 65 0,-1 0 0,10-80 0,-17 86 0,1 0 0,1 0 0,2 1 0,2 0 0,20-48 0,96-125 0,-12 23 0,-99 152 0,0 0 0,-2 0 0,-2-2 0,12-48 0,-13 20 0,-9 45 0,1 0 0,1 0 0,0 0 0,1 0 0,0 1 0,1 0 0,1-1 0,0 2 0,14-23 0,-17 33 0,0 0 0,0 0 0,1 0 0,0 0 0,-1 1 0,1 0 0,0 0 0,0 0 0,0 0 0,0 0 0,1 1 0,-1 0 0,0 0 0,1 0 0,-1 0 0,8 0 0,10 1 0,0 0 0,27 4 0,0 0 0,30-5 0,-54-1 0,0 1 0,0 1 0,1 2 0,-1 0 0,0 1 0,0 2 0,34 11 0,-21-3 0,-30-11 0,0 1 0,0 0 0,0 0 0,-1 1 0,11 6 0,-15-7 0,0 0 0,1 0 0,-1 0 0,-1 0 0,1 0 0,0 1 0,-1 0 0,0-1 0,0 1 0,0 0 0,0 0 0,-1 0 0,1 0 0,0 5 0,6 31 0,-2 0 0,-1 0 0,-2 66 0,-3-63 0,2 0 0,2 0 0,10 44 0,48 216 0,6 26 0,-65-319 0,2 14 0,2 0 0,1-1 0,12 27 0,-18-45 0,1 0 0,-1 0 0,1 0 0,0-1 0,1 1 0,-1-1 0,1 0 0,0 0 0,0 0 0,0 0 0,0-1 0,1 0 0,-1 1 0,1-2 0,0 1 0,0 0 0,0-1 0,0 0 0,11 2 0,46 7 0,1-4 0,1-2 0,115-6 0,-155-3 113,0 0 1,24-8-1,40-7-1818,-72 17-5121</inkml:trace>
+  <inkml:trace contextRef="#ctx0" brushRef="#br0" timeOffset="1844.08">4145 1611 24575,'28'12'0,"0"-1"0,0-2 0,1 0 0,0-2 0,0-1 0,55 3 0,-8-7 0,115-10 0,-132-1 0,0-2 0,0-4 0,102-38 0,-140 45 0,1 1 0,0 2 0,1 0 0,26-2 0,1 1 0,-22 2 0,1 1 0,-1 2 0,1 0 0,0 2 0,42 7 0,-51-5-1365,-3 0-5461</inkml:trace>
+</inkml:ink>
+</file>
+
+<file path=word/ink/ink8.xml><?xml version="1.0" encoding="utf-8"?>
+<inkml:ink xmlns:inkml="http://www.w3.org/2003/InkML">
+  <inkml:definitions>
+    <inkml:context xml:id="ctx0">
+      <inkml:inkSource xml:id="inkSrc0">
+        <inkml:traceFormat>
+          <inkml:channel name="X" type="integer" min="-2.14748E9" max="2.14748E9" units="cm"/>
+          <inkml:channel name="Y" type="integer" min="-2.14748E9" max="2.14748E9" units="cm"/>
+          <inkml:channel name="F" type="integer" max="32767" units="dev"/>
+        </inkml:traceFormat>
+        <inkml:channelProperties>
+          <inkml:channelProperty channel="X" name="resolution" value="1000" units="1/cm"/>
+          <inkml:channelProperty channel="Y" name="resolution" value="1000" units="1/cm"/>
+          <inkml:channelProperty channel="F" name="resolution" value="0" units="1/dev"/>
+        </inkml:channelProperties>
+      </inkml:inkSource>
+      <inkml:timestamp xml:id="ts0" timeString="2025-02-12T16:30:11.893"/>
+    </inkml:context>
+    <inkml:brush xml:id="br0">
+      <inkml:brushProperty name="width" value="0.035" units="cm"/>
+      <inkml:brushProperty name="height" value="0.035" units="cm"/>
+    </inkml:brush>
+  </inkml:definitions>
+  <inkml:trace contextRef="#ctx0" brushRef="#br0">711 0 24575,'-2'67'0,"-13"69"0,6-74 0,0 96 0,39 170 0,-6-97 0,-22 184 0,-11-283 0,-3 79 0,14-81 0,1-56 0,-11 115 0,-33 24 0,30-95 0,7 172 0,2-28 0,-9-193 0,8-58 0,1-1 0,0 1 0,0-1 0,1 1 0,0 0 0,1 0 0,1-1 0,-1 1 0,4 16 0,-2-24 0,-1 0 0,1 0 0,0 0 0,0-1 0,0 1 0,0-1 0,0 1 0,1-1 0,-1 0 0,1 0 0,-1 0 0,1 0 0,0 0 0,0-1 0,-1 1 0,1-1 0,0 1 0,1-1 0,-1 0 0,0-1 0,0 1 0,0 0 0,4-1 0,14 3 0,0-2 0,33-1 0,-22 0 0,141 14 0,326 71 0,-381-61 0,415 72 0,-359-73 0,192 1 0,348-30 0,-635 2 0,0-4 0,138-32 0,-139 23 0,1 3 0,135-7 0,-170 18 0,-1-2 0,1-2 0,-1-2 0,51-18 0,46-9 0,-84 26 238,-22 4-1040,53-15 1,-74 16-6025</inkml:trace>
+  <inkml:trace contextRef="#ctx0" brushRef="#br0" timeOffset="622.92">5100 3476 24575,'2'28'0,"1"0"0,2 0 0,0-1 0,2 1 0,13 31 0,-8-21 0,14 70 0,20 119 295,-27-142-848,-3 0-1,7 112 1,-23-177-6273</inkml:trace>
+  <inkml:trace contextRef="#ctx0" brushRef="#br0" timeOffset="1307.48">4898 3537 24575,'27'-2'0,"0"-1"0,-1-2 0,1 0 0,-1-2 0,0-1 0,28-13 0,-28 11 0,0 0 0,0 2 0,0 1 0,1 1 0,0 1 0,30-1 0,-17 7-1365,-23-1-5461</inkml:trace>
+  <inkml:trace contextRef="#ctx0" brushRef="#br0" timeOffset="2322.14">143 164 24575,'0'4'0,"0"7"0,4 6 0,1 4 0,-1 1 0,0 4 0,-2 1 0,0 2 0,-1 8 0,-1 4 0,0 1 0,0 1 0,0 1 0,-4-9 0,-1-9-8191</inkml:trace>
+  <inkml:trace contextRef="#ctx0" brushRef="#br0" timeOffset="3166.24">0 245 24575,'0'-4'0,"0"-4"0,4-1 0,4 1 0,4 2 0,4 2 0,3 2 0,1 1 0,1 0 0,0 1 0,-3-3 0,-2-1 0,1 0 0,0 1 0,-3-3 0,1 0 0,0 1 0,-2 1-8191</inkml:trace>
+  <inkml:trace contextRef="#ctx0" brushRef="#br0" timeOffset="3774.23">21 632 24575,'3'0'0,"5"0"0,5 0 0,6 0 0,4 0 0,2 0 0,-1 0 0,0 0 0,2 0 0,4 0 0,0 0 0,-1 0 0,-3-4 0,-5 0-8191</inkml:trace>
+</inkml:ink>
+</file>
+
 <file path=word/theme/theme1.xml><?xml version="1.0" encoding="utf-8"?>
 <a:theme xmlns:a="http://schemas.openxmlformats.org/drawingml/2006/main" name="Kantoorthema">
   <a:themeElements>

</xml_diff>